<commit_message>
font template più piccolo
</commit_message>
<xml_diff>
--- a/data/template_curriculum_1.docx
+++ b/data/template_curriculum_1.docx
@@ -13,7 +13,7 @@
     </w:p>
     <w:tbl>
       <w:tblPr>
-        <w:tblStyle w:val="TableGrid"/>
+        <w:tblStyle w:val="Grigliatabella"/>
         <w:tblW w:w="0" w:type="auto"/>
         <w:tblBorders>
           <w:top w:val="none" w:sz="0" w:space="0" w:color="auto"/>
@@ -59,21 +59,25 @@
           </w:tcPr>
           <w:p>
             <w:pPr>
-              <w:pStyle w:val="Heading1"/>
-              <w:rPr>
-                <w:noProof/>
-              </w:rPr>
-            </w:pPr>
-            <w:r>
-              <w:rPr>
-                <w:noProof/>
+              <w:pStyle w:val="Titolo1"/>
+              <w:rPr>
+                <w:noProof/>
+                <w:sz w:val="72"/>
+                <w:szCs w:val="30"/>
+              </w:rPr>
+            </w:pPr>
+            <w:r>
+              <w:rPr>
+                <w:noProof/>
+                <w:sz w:val="72"/>
+                <w:szCs w:val="30"/>
               </w:rPr>
               <w:t>{nome} {cognome}</w:t>
             </w:r>
           </w:p>
           <w:p>
             <w:pPr>
-              <w:pStyle w:val="Heading2"/>
+              <w:pStyle w:val="Titolo2"/>
               <w:rPr>
                 <w:noProof/>
               </w:rPr>
@@ -136,7 +140,7 @@
             <w:pPr>
               <w:jc w:val="center"/>
               <w:rPr>
-                <w:rStyle w:val="Emphasis"/>
+                <w:rStyle w:val="Enfasicorsivo"/>
                 <w:noProof/>
               </w:rPr>
             </w:pPr>
@@ -197,7 +201,7 @@
             <w:pPr>
               <w:jc w:val="center"/>
               <w:rPr>
-                <w:rStyle w:val="Emphasis"/>
+                <w:rStyle w:val="Enfasicorsivo"/>
                 <w:noProof/>
               </w:rPr>
             </w:pPr>
@@ -227,7 +231,7 @@
             <w:pPr>
               <w:jc w:val="center"/>
               <w:rPr>
-                <w:rStyle w:val="Emphasis"/>
+                <w:rStyle w:val="Enfasicorsivo"/>
                 <w:noProof/>
               </w:rPr>
             </w:pPr>
@@ -270,7 +274,7 @@
             <w:pPr>
               <w:jc w:val="center"/>
               <w:rPr>
-                <w:rStyle w:val="Emphasis"/>
+                <w:rStyle w:val="Enfasicorsivo"/>
                 <w:noProof/>
               </w:rPr>
             </w:pPr>
@@ -348,7 +352,7 @@
           </w:tcPr>
           <w:p>
             <w:pPr>
-              <w:pStyle w:val="Heading3"/>
+              <w:pStyle w:val="Titolo3"/>
               <w:rPr>
                 <w:noProof/>
               </w:rPr>
@@ -429,7 +433,7 @@
           </w:tcPr>
           <w:p>
             <w:pPr>
-              <w:pStyle w:val="Heading3"/>
+              <w:pStyle w:val="Titolo3"/>
               <w:rPr>
                 <w:noProof/>
               </w:rPr>
@@ -459,7 +463,7 @@
           </w:tcPr>
           <w:p>
             <w:pPr>
-              <w:pStyle w:val="Heading3"/>
+              <w:pStyle w:val="Titolo3"/>
               <w:rPr>
                 <w:noProof/>
               </w:rPr>
@@ -790,7 +794,7 @@
           </w:p>
           <w:p>
             <w:pPr>
-              <w:pStyle w:val="Heading3"/>
+              <w:pStyle w:val="Titolo3"/>
               <w:rPr>
                 <w:noProof/>
               </w:rPr>
@@ -805,7 +809,7 @@
           </w:p>
           <w:p>
             <w:pPr>
-              <w:pStyle w:val="ListParagraph"/>
+              <w:pStyle w:val="Paragrafoelenco"/>
               <w:numPr>
                 <w:ilvl w:val="0"/>
                 <w:numId w:val="0"/>
@@ -813,18 +817,22 @@
               <w:ind w:left="527"/>
               <w:rPr>
                 <w:noProof/>
-              </w:rPr>
-            </w:pPr>
-            <w:r>
-              <w:rPr>
-                <w:noProof/>
+                <w:sz w:val="18"/>
+                <w:szCs w:val="20"/>
+              </w:rPr>
+            </w:pPr>
+            <w:r>
+              <w:rPr>
+                <w:noProof/>
+                <w:sz w:val="18"/>
+                <w:szCs w:val="20"/>
               </w:rPr>
               <w:t>{competenze}</w:t>
             </w:r>
           </w:p>
           <w:p>
             <w:pPr>
-              <w:pStyle w:val="Heading3"/>
+              <w:pStyle w:val="Titolo3"/>
               <w:rPr>
                 <w:noProof/>
               </w:rPr>
@@ -838,7 +846,7 @@
           </w:p>
           <w:p>
             <w:pPr>
-              <w:pStyle w:val="ListParagraph"/>
+              <w:pStyle w:val="Paragrafoelenco"/>
               <w:numPr>
                 <w:ilvl w:val="0"/>
                 <w:numId w:val="0"/>
@@ -851,6 +859,8 @@
             <w:r>
               <w:rPr>
                 <w:noProof/>
+                <w:sz w:val="18"/>
+                <w:szCs w:val="20"/>
               </w:rPr>
               <w:t>{lingue}</w:t>
             </w:r>
@@ -872,7 +882,7 @@
           </w:tcPr>
           <w:p>
             <w:pPr>
-              <w:pStyle w:val="Heading3"/>
+              <w:pStyle w:val="Titolo3"/>
               <w:rPr>
                 <w:noProof/>
               </w:rPr>
@@ -1112,7 +1122,7 @@
           </w:tcPr>
           <w:p>
             <w:pPr>
-              <w:pStyle w:val="Heading3"/>
+              <w:pStyle w:val="Titolo3"/>
               <w:rPr>
                 <w:noProof/>
               </w:rPr>
@@ -1235,7 +1245,7 @@
           </w:tcPr>
           <w:p>
             <w:pPr>
-              <w:pStyle w:val="Heading3"/>
+              <w:pStyle w:val="Titolo3"/>
               <w:rPr>
                 <w:noProof/>
               </w:rPr>
@@ -1661,7 +1671,7 @@
     <w:lvl w:ilvl="0" w:tplc="A7EA5B54">
       <w:start w:val="1"/>
       <w:numFmt w:val="bullet"/>
-      <w:pStyle w:val="ListParagraph"/>
+      <w:pStyle w:val="Paragrafoelenco"/>
       <w:lvlText w:val=""/>
       <w:lvlJc w:val="left"/>
       <w:pPr>
@@ -2195,7 +2205,7 @@
     <w:lsdException w:name="Unresolved Mention" w:semiHidden="1" w:unhideWhenUsed="1"/>
     <w:lsdException w:name="Smart Link" w:semiHidden="1" w:unhideWhenUsed="1"/>
   </w:latentStyles>
-  <w:style w:type="paragraph" w:default="1" w:styleId="Normal">
+  <w:style w:type="paragraph" w:default="1" w:styleId="Normale">
     <w:name w:val="Normal"/>
     <w:uiPriority w:val="5"/>
     <w:qFormat/>
@@ -2205,11 +2215,11 @@
       <w:sz w:val="20"/>
     </w:rPr>
   </w:style>
-  <w:style w:type="paragraph" w:styleId="Heading1">
+  <w:style w:type="paragraph" w:styleId="Titolo1">
     <w:name w:val="heading 1"/>
-    <w:basedOn w:val="Normal"/>
-    <w:next w:val="Normal"/>
-    <w:link w:val="Heading1Char"/>
+    <w:basedOn w:val="Normale"/>
+    <w:next w:val="Normale"/>
+    <w:link w:val="Titolo1Carattere"/>
     <w:qFormat/>
     <w:rsid w:val="00FA4DB0"/>
     <w:pPr>
@@ -2227,11 +2237,11 @@
       <w:szCs w:val="32"/>
     </w:rPr>
   </w:style>
-  <w:style w:type="paragraph" w:styleId="Heading2">
+  <w:style w:type="paragraph" w:styleId="Titolo2">
     <w:name w:val="heading 2"/>
-    <w:basedOn w:val="Normal"/>
-    <w:next w:val="Normal"/>
-    <w:link w:val="Heading2Char"/>
+    <w:basedOn w:val="Normale"/>
+    <w:next w:val="Normale"/>
+    <w:link w:val="Titolo2Carattere"/>
     <w:uiPriority w:val="1"/>
     <w:qFormat/>
     <w:rsid w:val="00FA4DB0"/>
@@ -2251,11 +2261,11 @@
       <w:szCs w:val="26"/>
     </w:rPr>
   </w:style>
-  <w:style w:type="paragraph" w:styleId="Heading3">
+  <w:style w:type="paragraph" w:styleId="Titolo3">
     <w:name w:val="heading 3"/>
-    <w:basedOn w:val="Normal"/>
-    <w:next w:val="Normal"/>
-    <w:link w:val="Heading3Char"/>
+    <w:basedOn w:val="Normale"/>
+    <w:next w:val="Normale"/>
+    <w:link w:val="Titolo3Carattere"/>
     <w:uiPriority w:val="2"/>
     <w:qFormat/>
     <w:rsid w:val="00FA4DB0"/>
@@ -2274,13 +2284,13 @@
       <w:sz w:val="28"/>
     </w:rPr>
   </w:style>
-  <w:style w:type="character" w:default="1" w:styleId="DefaultParagraphFont">
+  <w:style w:type="character" w:default="1" w:styleId="Carpredefinitoparagrafo">
     <w:name w:val="Default Paragraph Font"/>
     <w:uiPriority w:val="1"/>
     <w:semiHidden/>
     <w:unhideWhenUsed/>
   </w:style>
-  <w:style w:type="table" w:default="1" w:styleId="TableNormal">
+  <w:style w:type="table" w:default="1" w:styleId="Tabellanormale">
     <w:name w:val="Normal Table"/>
     <w:uiPriority w:val="99"/>
     <w:semiHidden/>
@@ -2295,16 +2305,16 @@
       </w:tblCellMar>
     </w:tblPr>
   </w:style>
-  <w:style w:type="numbering" w:default="1" w:styleId="NoList">
+  <w:style w:type="numbering" w:default="1" w:styleId="Nessunelenco">
     <w:name w:val="No List"/>
     <w:uiPriority w:val="99"/>
     <w:semiHidden/>
     <w:unhideWhenUsed/>
   </w:style>
-  <w:style w:type="paragraph" w:styleId="Header">
+  <w:style w:type="paragraph" w:styleId="Intestazione">
     <w:name w:val="header"/>
-    <w:basedOn w:val="Normal"/>
-    <w:link w:val="HeaderChar"/>
+    <w:basedOn w:val="Normale"/>
+    <w:link w:val="IntestazioneCarattere"/>
     <w:uiPriority w:val="99"/>
     <w:semiHidden/>
     <w:rsid w:val="00D06709"/>
@@ -2315,10 +2325,10 @@
       </w:tabs>
     </w:pPr>
   </w:style>
-  <w:style w:type="character" w:customStyle="1" w:styleId="HeaderChar">
-    <w:name w:val="Header Char"/>
-    <w:basedOn w:val="DefaultParagraphFont"/>
-    <w:link w:val="Header"/>
+  <w:style w:type="character" w:customStyle="1" w:styleId="IntestazioneCarattere">
+    <w:name w:val="Intestazione Carattere"/>
+    <w:basedOn w:val="Carpredefinitoparagrafo"/>
+    <w:link w:val="Intestazione"/>
     <w:uiPriority w:val="99"/>
     <w:semiHidden/>
     <w:rsid w:val="002D3AB8"/>
@@ -2326,10 +2336,10 @@
       <w:sz w:val="16"/>
     </w:rPr>
   </w:style>
-  <w:style w:type="paragraph" w:styleId="Footer">
+  <w:style w:type="paragraph" w:styleId="Pidipagina">
     <w:name w:val="footer"/>
-    <w:basedOn w:val="Normal"/>
-    <w:link w:val="FooterChar"/>
+    <w:basedOn w:val="Normale"/>
+    <w:link w:val="PidipaginaCarattere"/>
     <w:uiPriority w:val="99"/>
     <w:semiHidden/>
     <w:rsid w:val="00D06709"/>
@@ -2340,10 +2350,10 @@
       </w:tabs>
     </w:pPr>
   </w:style>
-  <w:style w:type="character" w:customStyle="1" w:styleId="FooterChar">
-    <w:name w:val="Footer Char"/>
-    <w:basedOn w:val="DefaultParagraphFont"/>
-    <w:link w:val="Footer"/>
+  <w:style w:type="character" w:customStyle="1" w:styleId="PidipaginaCarattere">
+    <w:name w:val="Piè di pagina Carattere"/>
+    <w:basedOn w:val="Carpredefinitoparagrafo"/>
+    <w:link w:val="Pidipagina"/>
     <w:uiPriority w:val="99"/>
     <w:semiHidden/>
     <w:rsid w:val="002D3AB8"/>
@@ -2351,10 +2361,10 @@
       <w:sz w:val="16"/>
     </w:rPr>
   </w:style>
-  <w:style w:type="paragraph" w:styleId="BalloonText">
+  <w:style w:type="paragraph" w:styleId="Testofumetto">
     <w:name w:val="Balloon Text"/>
-    <w:basedOn w:val="Normal"/>
-    <w:link w:val="BalloonTextChar"/>
+    <w:basedOn w:val="Normale"/>
+    <w:link w:val="TestofumettoCarattere"/>
     <w:uiPriority w:val="99"/>
     <w:semiHidden/>
     <w:rsid w:val="00D06709"/>
@@ -2364,10 +2374,10 @@
       <w:szCs w:val="18"/>
     </w:rPr>
   </w:style>
-  <w:style w:type="character" w:customStyle="1" w:styleId="BalloonTextChar">
-    <w:name w:val="Balloon Text Char"/>
-    <w:basedOn w:val="DefaultParagraphFont"/>
-    <w:link w:val="BalloonText"/>
+  <w:style w:type="character" w:customStyle="1" w:styleId="TestofumettoCarattere">
+    <w:name w:val="Testo fumetto Carattere"/>
+    <w:basedOn w:val="Carpredefinitoparagrafo"/>
+    <w:link w:val="Testofumetto"/>
     <w:uiPriority w:val="99"/>
     <w:semiHidden/>
     <w:rsid w:val="002D3AB8"/>
@@ -2377,9 +2387,9 @@
       <w:szCs w:val="18"/>
     </w:rPr>
   </w:style>
-  <w:style w:type="table" w:styleId="TableGrid">
+  <w:style w:type="table" w:styleId="Grigliatabella">
     <w:name w:val="Table Grid"/>
-    <w:basedOn w:val="TableNormal"/>
+    <w:basedOn w:val="Tabellanormale"/>
     <w:uiPriority w:val="39"/>
     <w:rsid w:val="00D06709"/>
     <w:tblPr>
@@ -2393,10 +2403,10 @@
       </w:tblBorders>
     </w:tblPr>
   </w:style>
-  <w:style w:type="character" w:customStyle="1" w:styleId="Heading1Char">
-    <w:name w:val="Heading 1 Char"/>
-    <w:basedOn w:val="DefaultParagraphFont"/>
-    <w:link w:val="Heading1"/>
+  <w:style w:type="character" w:customStyle="1" w:styleId="Titolo1Carattere">
+    <w:name w:val="Titolo 1 Carattere"/>
+    <w:basedOn w:val="Carpredefinitoparagrafo"/>
+    <w:link w:val="Titolo1"/>
     <w:rsid w:val="002D3AB8"/>
     <w:rPr>
       <w:rFonts w:asciiTheme="majorHAnsi" w:eastAsiaTheme="majorEastAsia" w:hAnsiTheme="majorHAnsi" w:cs="Times New Roman (Headings CS)"/>
@@ -2407,10 +2417,10 @@
       <w:szCs w:val="32"/>
     </w:rPr>
   </w:style>
-  <w:style w:type="character" w:customStyle="1" w:styleId="Heading2Char">
-    <w:name w:val="Heading 2 Char"/>
-    <w:basedOn w:val="DefaultParagraphFont"/>
-    <w:link w:val="Heading2"/>
+  <w:style w:type="character" w:customStyle="1" w:styleId="Titolo2Carattere">
+    <w:name w:val="Titolo 2 Carattere"/>
+    <w:basedOn w:val="Carpredefinitoparagrafo"/>
+    <w:link w:val="Titolo2"/>
     <w:uiPriority w:val="1"/>
     <w:rsid w:val="002D3AB8"/>
     <w:rPr>
@@ -2422,10 +2432,10 @@
       <w:szCs w:val="26"/>
     </w:rPr>
   </w:style>
-  <w:style w:type="character" w:customStyle="1" w:styleId="Heading3Char">
-    <w:name w:val="Heading 3 Char"/>
-    <w:basedOn w:val="DefaultParagraphFont"/>
-    <w:link w:val="Heading3"/>
+  <w:style w:type="character" w:customStyle="1" w:styleId="Titolo3Carattere">
+    <w:name w:val="Titolo 3 Carattere"/>
+    <w:basedOn w:val="Carpredefinitoparagrafo"/>
+    <w:link w:val="Titolo3"/>
     <w:uiPriority w:val="2"/>
     <w:rsid w:val="002D3AB8"/>
     <w:rPr>
@@ -2438,7 +2448,7 @@
   </w:style>
   <w:style w:type="paragraph" w:customStyle="1" w:styleId="Testo">
     <w:name w:val="Testo"/>
-    <w:basedOn w:val="Normal"/>
+    <w:basedOn w:val="Normale"/>
     <w:uiPriority w:val="3"/>
     <w:qFormat/>
     <w:rsid w:val="00FA4DB0"/>
@@ -2453,7 +2463,7 @@
   </w:style>
   <w:style w:type="paragraph" w:customStyle="1" w:styleId="Data1">
     <w:name w:val="Data1"/>
-    <w:basedOn w:val="Normal"/>
+    <w:basedOn w:val="Normale"/>
     <w:uiPriority w:val="4"/>
     <w:qFormat/>
     <w:rsid w:val="00FA4DB0"/>
@@ -2465,9 +2475,9 @@
       <w:color w:val="2C3B57" w:themeColor="text2"/>
     </w:rPr>
   </w:style>
-  <w:style w:type="paragraph" w:styleId="ListParagraph">
+  <w:style w:type="paragraph" w:styleId="Paragrafoelenco">
     <w:name w:val="List Paragraph"/>
-    <w:basedOn w:val="Normal"/>
+    <w:basedOn w:val="Normale"/>
     <w:uiPriority w:val="6"/>
     <w:qFormat/>
     <w:rsid w:val="00FA4DB0"/>
@@ -2486,9 +2496,9 @@
       <w:sz w:val="22"/>
     </w:rPr>
   </w:style>
-  <w:style w:type="character" w:styleId="PlaceholderText">
+  <w:style w:type="character" w:styleId="Testosegnaposto">
     <w:name w:val="Placeholder Text"/>
-    <w:basedOn w:val="DefaultParagraphFont"/>
+    <w:basedOn w:val="Carpredefinitoparagrafo"/>
     <w:uiPriority w:val="99"/>
     <w:semiHidden/>
     <w:rsid w:val="00FA4DB0"/>
@@ -2496,9 +2506,9 @@
       <w:color w:val="808080"/>
     </w:rPr>
   </w:style>
-  <w:style w:type="character" w:styleId="Emphasis">
+  <w:style w:type="character" w:styleId="Enfasicorsivo">
     <w:name w:val="Emphasis"/>
-    <w:basedOn w:val="DefaultParagraphFont"/>
+    <w:basedOn w:val="Carpredefinitoparagrafo"/>
     <w:uiPriority w:val="20"/>
     <w:qFormat/>
     <w:rsid w:val="00DF1CB4"/>
@@ -2710,7 +2720,7 @@
     <w:lvl w:ilvl="0" w:tplc="A7EA5B54">
       <w:start w:val="1"/>
       <w:numFmt w:val="bullet"/>
-      <w:pStyle w:val="ListParagraph"/>
+      <w:pStyle w:val="Paragrafoelenco"/>
       <w:lvlText w:val=""/>
       <w:lvlJc w:val="left"/>
       <w:pPr>
@@ -2842,10 +2852,12 @@
     <w:rsidRoot w:val="0007266A"/>
     <w:rsid w:val="0006615B"/>
     <w:rsid w:val="0007266A"/>
+    <w:rsid w:val="00073DDA"/>
     <w:rsid w:val="000838AA"/>
     <w:rsid w:val="00163B0B"/>
     <w:rsid w:val="001A181C"/>
     <w:rsid w:val="001D11CD"/>
+    <w:rsid w:val="003507B7"/>
     <w:rsid w:val="003B3F00"/>
     <w:rsid w:val="003C6778"/>
     <w:rsid w:val="004C6749"/>
@@ -2853,6 +2865,7 @@
     <w:rsid w:val="006C6904"/>
     <w:rsid w:val="006E1986"/>
     <w:rsid w:val="007D41FA"/>
+    <w:rsid w:val="00805252"/>
     <w:rsid w:val="008A06A5"/>
     <w:rsid w:val="00922617"/>
     <w:rsid w:val="00994F4B"/>
@@ -2863,6 +2876,7 @@
     <w:rsid w:val="00CC0946"/>
     <w:rsid w:val="00D337DE"/>
     <w:rsid w:val="00D63DDC"/>
+    <w:rsid w:val="00E24B58"/>
     <w:rsid w:val="00E9748D"/>
     <w:rsid w:val="00F37DF7"/>
     <w:rsid w:val="00F778DB"/>
@@ -3285,17 +3299,17 @@
     <w:lsdException w:name="Unresolved Mention" w:semiHidden="1" w:unhideWhenUsed="1"/>
     <w:lsdException w:name="Smart Link" w:semiHidden="1" w:unhideWhenUsed="1"/>
   </w:latentStyles>
-  <w:style w:type="paragraph" w:default="1" w:styleId="Normal">
+  <w:style w:type="paragraph" w:default="1" w:styleId="Normale">
     <w:name w:val="Normal"/>
     <w:qFormat/>
   </w:style>
-  <w:style w:type="character" w:default="1" w:styleId="DefaultParagraphFont">
+  <w:style w:type="character" w:default="1" w:styleId="Carpredefinitoparagrafo">
     <w:name w:val="Default Paragraph Font"/>
     <w:uiPriority w:val="1"/>
     <w:semiHidden/>
     <w:unhideWhenUsed/>
   </w:style>
-  <w:style w:type="table" w:default="1" w:styleId="TableNormal">
+  <w:style w:type="table" w:default="1" w:styleId="Tabellanormale">
     <w:name w:val="Normal Table"/>
     <w:uiPriority w:val="99"/>
     <w:semiHidden/>
@@ -3310,7 +3324,7 @@
       </w:tblCellMar>
     </w:tblPr>
   </w:style>
-  <w:style w:type="numbering" w:default="1" w:styleId="NoList">
+  <w:style w:type="numbering" w:default="1" w:styleId="Nessunelenco">
     <w:name w:val="No List"/>
     <w:uiPriority w:val="99"/>
     <w:semiHidden/>
@@ -3322,9 +3336,9 @@
   <w:style w:type="paragraph" w:customStyle="1" w:styleId="73C6D3295D854B1A84A5D6030068294D">
     <w:name w:val="73C6D3295D854B1A84A5D6030068294D"/>
   </w:style>
-  <w:style w:type="paragraph" w:styleId="ListParagraph">
+  <w:style w:type="paragraph" w:styleId="Paragrafoelenco">
     <w:name w:val="List Paragraph"/>
-    <w:basedOn w:val="Normal"/>
+    <w:basedOn w:val="Normale"/>
     <w:uiPriority w:val="6"/>
     <w:qFormat/>
     <w:pPr>

</xml_diff>